<commit_message>
add a new graph
</commit_message>
<xml_diff>
--- a/project1/project1.docx
+++ b/project1/project1.docx
@@ -55,16 +55,7 @@
           <w:sz w:val="27"/>
           <w:szCs w:val="27"/>
         </w:rPr>
-        <w:t>I ran the code on Flip1</w:t>
-      </w:r>
-      <w:r>
-        <w:rPr>
-          <w:rFonts w:ascii="Helvetica Neue" w:eastAsia="Times New Roman" w:hAnsi="Helvetica Neue" w:cs="Times New Roman"/>
-          <w:color w:val="000000"/>
-          <w:sz w:val="27"/>
-          <w:szCs w:val="27"/>
-        </w:rPr>
-        <w:t>.</w:t>
+        <w:t>I ran the code on Flip1.</w:t>
       </w:r>
     </w:p>
     <w:p>
@@ -153,7 +144,7 @@
         <w:shd w:val="clear" w:color="auto" w:fill="FFFFFF"/>
         <w:spacing w:before="120" w:after="120"/>
         <w:rPr>
-          <w:rFonts w:ascii="Helvetica Neue" w:eastAsia="Times New Roman" w:hAnsi="Helvetica Neue" w:cs="Times New Roman" w:hint="eastAsia"/>
+          <w:rFonts w:ascii="Helvetica Neue" w:eastAsia="Times New Roman" w:hAnsi="Helvetica Neue" w:cs="Times New Roman"/>
           <w:color w:val="2D3B45"/>
           <w:sz w:val="27"/>
           <w:szCs w:val="27"/>
@@ -1888,6 +1879,7 @@
           <w:szCs w:val="27"/>
         </w:rPr>
       </w:pPr>
+      <w:bookmarkStart w:id="0" w:name="OLE_LINK1"/>
       <w:r>
         <w:rPr>
           <w:rFonts w:ascii="Helvetica Neue" w:eastAsia="Times New Roman" w:hAnsi="Helvetica Neue" w:cs="Times New Roman"/>
@@ -1895,34 +1887,7 @@
           <w:sz w:val="27"/>
           <w:szCs w:val="27"/>
         </w:rPr>
-        <w:t xml:space="preserve">In the </w:t>
-      </w:r>
-      <w:r>
-        <w:rPr>
-          <w:rFonts w:ascii="Helvetica Neue" w:eastAsia="Times New Roman" w:hAnsi="Helvetica Neue" w:cs="Times New Roman"/>
-          <w:color w:val="2D3B45"/>
-          <w:sz w:val="27"/>
-          <w:szCs w:val="27"/>
-        </w:rPr>
-        <w:t>graph</w:t>
-      </w:r>
-      <w:r>
-        <w:rPr>
-          <w:rFonts w:ascii="Helvetica Neue" w:eastAsia="Times New Roman" w:hAnsi="Helvetica Neue" w:cs="Times New Roman"/>
-          <w:color w:val="2D3B45"/>
-          <w:sz w:val="27"/>
-          <w:szCs w:val="27"/>
-        </w:rPr>
-        <w:t xml:space="preserve">, the vertical axis </w:t>
-      </w:r>
-      <w:r>
-        <w:rPr>
-          <w:rFonts w:ascii="Helvetica Neue" w:eastAsia="Times New Roman" w:hAnsi="Helvetica Neue" w:cs="Times New Roman"/>
-          <w:color w:val="2D3B45"/>
-          <w:sz w:val="27"/>
-          <w:szCs w:val="27"/>
-        </w:rPr>
-        <w:t xml:space="preserve">indicates the </w:t>
+        <w:t>In the graph</w:t>
       </w:r>
       <w:r>
         <w:rPr>
@@ -1931,7 +1896,7 @@
           <w:sz w:val="27"/>
           <w:szCs w:val="27"/>
         </w:rPr>
-        <w:t>NUMNODES</w:t>
+        <w:t>1</w:t>
       </w:r>
       <w:r>
         <w:rPr>
@@ -1940,34 +1905,7 @@
           <w:sz w:val="27"/>
           <w:szCs w:val="27"/>
         </w:rPr>
-        <w:t xml:space="preserve">, </w:t>
-      </w:r>
-      <w:r>
-        <w:rPr>
-          <w:rFonts w:ascii="Helvetica Neue" w:eastAsia="Times New Roman" w:hAnsi="Helvetica Neue" w:cs="Times New Roman"/>
-          <w:color w:val="2D3B45"/>
-          <w:sz w:val="27"/>
-          <w:szCs w:val="27"/>
-        </w:rPr>
-        <w:t xml:space="preserve">the horizontal axis </w:t>
-      </w:r>
-      <w:r>
-        <w:rPr>
-          <w:rFonts w:ascii="Helvetica Neue" w:eastAsia="Times New Roman" w:hAnsi="Helvetica Neue" w:cs="Times New Roman"/>
-          <w:color w:val="2D3B45"/>
-          <w:sz w:val="27"/>
-          <w:szCs w:val="27"/>
-        </w:rPr>
-        <w:t>indicates</w:t>
-      </w:r>
-      <w:r>
-        <w:rPr>
-          <w:rFonts w:ascii="Helvetica Neue" w:eastAsia="Times New Roman" w:hAnsi="Helvetica Neue" w:cs="Times New Roman"/>
-          <w:color w:val="2D3B45"/>
-          <w:sz w:val="27"/>
-          <w:szCs w:val="27"/>
-        </w:rPr>
-        <w:t xml:space="preserve"> </w:t>
+        <w:t xml:space="preserve">, the vertical axis indicates the </w:t>
       </w:r>
       <w:r>
         <w:rPr>
@@ -1976,7 +1914,7 @@
           <w:sz w:val="27"/>
           <w:szCs w:val="27"/>
         </w:rPr>
-        <w:t xml:space="preserve">the speed using </w:t>
+        <w:t>NUMNODES</w:t>
       </w:r>
       <w:r>
         <w:rPr>
@@ -1985,16 +1923,7 @@
           <w:sz w:val="27"/>
           <w:szCs w:val="27"/>
         </w:rPr>
-        <w:t>‘</w:t>
-      </w:r>
-      <w:r>
-        <w:rPr>
-          <w:rFonts w:ascii="Helvetica Neue" w:eastAsia="Times New Roman" w:hAnsi="Helvetica Neue" w:cs="Times New Roman"/>
-          <w:color w:val="2D3B45"/>
-          <w:sz w:val="27"/>
-          <w:szCs w:val="27"/>
-        </w:rPr>
-        <w:t>Mega</w:t>
+        <w:t xml:space="preserve">, the horizontal axis indicates </w:t>
       </w:r>
       <w:r>
         <w:rPr>
@@ -2003,7 +1932,7 @@
           <w:sz w:val="27"/>
           <w:szCs w:val="27"/>
         </w:rPr>
-        <w:t xml:space="preserve"> </w:t>
+        <w:t xml:space="preserve">the speed using </w:t>
       </w:r>
       <w:r>
         <w:rPr>
@@ -2012,7 +1941,7 @@
           <w:sz w:val="27"/>
           <w:szCs w:val="27"/>
         </w:rPr>
-        <w:t>Heights Computed Per Second</w:t>
+        <w:t>‘</w:t>
       </w:r>
       <w:r>
         <w:rPr>
@@ -2021,7 +1950,7 @@
           <w:sz w:val="27"/>
           <w:szCs w:val="27"/>
         </w:rPr>
-        <w:t>’</w:t>
+        <w:t>Mega</w:t>
       </w:r>
       <w:r>
         <w:rPr>
@@ -2030,6 +1959,33 @@
           <w:sz w:val="27"/>
           <w:szCs w:val="27"/>
         </w:rPr>
+        <w:t xml:space="preserve"> </w:t>
+      </w:r>
+      <w:r>
+        <w:rPr>
+          <w:rFonts w:ascii="Helvetica Neue" w:eastAsia="Times New Roman" w:hAnsi="Helvetica Neue" w:cs="Times New Roman"/>
+          <w:color w:val="2D3B45"/>
+          <w:sz w:val="27"/>
+          <w:szCs w:val="27"/>
+        </w:rPr>
+        <w:t>Heights Computed Per Second</w:t>
+      </w:r>
+      <w:r>
+        <w:rPr>
+          <w:rFonts w:ascii="Helvetica Neue" w:eastAsia="Times New Roman" w:hAnsi="Helvetica Neue" w:cs="Times New Roman"/>
+          <w:color w:val="2D3B45"/>
+          <w:sz w:val="27"/>
+          <w:szCs w:val="27"/>
+        </w:rPr>
+        <w:t>’</w:t>
+      </w:r>
+      <w:r>
+        <w:rPr>
+          <w:rFonts w:ascii="Helvetica Neue" w:eastAsia="Times New Roman" w:hAnsi="Helvetica Neue" w:cs="Times New Roman" w:hint="eastAsia"/>
+          <w:color w:val="2D3B45"/>
+          <w:sz w:val="27"/>
+          <w:szCs w:val="27"/>
+        </w:rPr>
         <w:t xml:space="preserve"> as a unit</w:t>
       </w:r>
       <w:r>
@@ -2039,22 +1995,14 @@
           <w:sz w:val="27"/>
           <w:szCs w:val="27"/>
         </w:rPr>
-        <w:t xml:space="preserve"> and the line indicates the number of threads</w:t>
-      </w:r>
-      <w:r>
-        <w:rPr>
-          <w:rFonts w:ascii="Helvetica Neue" w:eastAsia="Times New Roman" w:hAnsi="Helvetica Neue" w:cs="Times New Roman"/>
-          <w:color w:val="2D3B45"/>
-          <w:sz w:val="27"/>
-          <w:szCs w:val="27"/>
-        </w:rPr>
-        <w:t xml:space="preserve">. </w:t>
+        <w:t xml:space="preserve"> and the line indicates the number of threads. </w:t>
       </w:r>
     </w:p>
+    <w:bookmarkEnd w:id="0"/>
     <w:p>
       <w:pPr>
         <w:rPr>
-          <w:rFonts w:ascii="Helvetica Neue" w:eastAsia="Times New Roman" w:hAnsi="Helvetica Neue" w:cs="Times New Roman"/>
+          <w:rFonts w:ascii="Helvetica Neue" w:eastAsia="Times New Roman" w:hAnsi="Helvetica Neue" w:cs="Times New Roman" w:hint="eastAsia"/>
         </w:rPr>
       </w:pPr>
       <w:r>
@@ -2070,7 +2018,7 @@
             <wp:cNvGraphicFramePr/>
             <a:graphic xmlns:a="http://schemas.openxmlformats.org/drawingml/2006/main">
               <a:graphicData uri="http://schemas.openxmlformats.org/drawingml/2006/chart">
-                <c:chart xmlns:c="http://schemas.openxmlformats.org/drawingml/2006/chart" xmlns:r="http://schemas.openxmlformats.org/officeDocument/2006/relationships" r:id="rId5"/>
+                <c:chart xmlns:c="http://schemas.openxmlformats.org/drawingml/2006/chart" xmlns:r="http://schemas.openxmlformats.org/officeDocument/2006/relationships" r:id="rId7"/>
               </a:graphicData>
             </a:graphic>
           </wp:inline>
@@ -2079,14 +2027,195 @@
     </w:p>
     <w:p>
       <w:pPr>
+        <w:shd w:val="clear" w:color="auto" w:fill="FFFFFF"/>
         <w:spacing w:before="100" w:beforeAutospacing="1" w:after="100" w:afterAutospacing="1"/>
         <w:rPr>
-          <w:rFonts w:ascii="Helvetica Neue" w:eastAsia="Times New Roman" w:hAnsi="Helvetica Neue" w:cs="Times New Roman"/>
-          <w:color w:val="000000"/>
-          <w:sz w:val="27"/>
-          <w:szCs w:val="27"/>
-        </w:rPr>
-      </w:pPr>
+          <w:rFonts w:ascii="Helvetica Neue" w:eastAsia="Times New Roman" w:hAnsi="Helvetica Neue" w:cs="Times New Roman" w:hint="eastAsia"/>
+          <w:color w:val="2D3B45"/>
+          <w:sz w:val="27"/>
+          <w:szCs w:val="27"/>
+        </w:rPr>
+      </w:pPr>
+      <w:r>
+        <w:rPr>
+          <w:rFonts w:ascii="Helvetica Neue" w:eastAsia="Times New Roman" w:hAnsi="Helvetica Neue" w:cs="Times New Roman"/>
+          <w:color w:val="2D3B45"/>
+          <w:sz w:val="27"/>
+          <w:szCs w:val="27"/>
+        </w:rPr>
+        <w:lastRenderedPageBreak/>
+        <w:t>In the graph</w:t>
+      </w:r>
+      <w:r>
+        <w:rPr>
+          <w:rFonts w:ascii="Helvetica Neue" w:eastAsia="Times New Roman" w:hAnsi="Helvetica Neue" w:cs="Times New Roman" w:hint="eastAsia"/>
+          <w:color w:val="2D3B45"/>
+          <w:sz w:val="27"/>
+          <w:szCs w:val="27"/>
+        </w:rPr>
+        <w:t>2</w:t>
+      </w:r>
+      <w:r>
+        <w:rPr>
+          <w:rFonts w:ascii="Helvetica Neue" w:eastAsia="Times New Roman" w:hAnsi="Helvetica Neue" w:cs="Times New Roman"/>
+          <w:color w:val="2D3B45"/>
+          <w:sz w:val="27"/>
+          <w:szCs w:val="27"/>
+        </w:rPr>
+        <w:t xml:space="preserve">, the vertical axis indicates the </w:t>
+      </w:r>
+      <w:r>
+        <w:rPr>
+          <w:rFonts w:ascii="Helvetica Neue" w:eastAsia="Times New Roman" w:hAnsi="Helvetica Neue" w:cs="Times New Roman" w:hint="eastAsia"/>
+          <w:color w:val="2D3B45"/>
+          <w:sz w:val="27"/>
+          <w:szCs w:val="27"/>
+        </w:rPr>
+        <w:t>NUMT</w:t>
+      </w:r>
+      <w:r>
+        <w:rPr>
+          <w:rFonts w:ascii="Helvetica Neue" w:eastAsia="Times New Roman" w:hAnsi="Helvetica Neue" w:cs="Times New Roman"/>
+          <w:color w:val="2D3B45"/>
+          <w:sz w:val="27"/>
+          <w:szCs w:val="27"/>
+        </w:rPr>
+        <w:t xml:space="preserve">, the horizontal axis indicates </w:t>
+      </w:r>
+      <w:r>
+        <w:rPr>
+          <w:rFonts w:ascii="Helvetica Neue" w:eastAsia="Times New Roman" w:hAnsi="Helvetica Neue" w:cs="Times New Roman" w:hint="eastAsia"/>
+          <w:color w:val="2D3B45"/>
+          <w:sz w:val="27"/>
+          <w:szCs w:val="27"/>
+        </w:rPr>
+        <w:t xml:space="preserve">the speed using </w:t>
+      </w:r>
+      <w:r>
+        <w:rPr>
+          <w:rFonts w:ascii="Helvetica Neue" w:eastAsia="Times New Roman" w:hAnsi="Helvetica Neue" w:cs="Times New Roman"/>
+          <w:color w:val="2D3B45"/>
+          <w:sz w:val="27"/>
+          <w:szCs w:val="27"/>
+        </w:rPr>
+        <w:t>‘Mega</w:t>
+      </w:r>
+      <w:r>
+        <w:rPr>
+          <w:rFonts w:ascii="Helvetica Neue" w:eastAsia="Times New Roman" w:hAnsi="Helvetica Neue" w:cs="Times New Roman" w:hint="eastAsia"/>
+          <w:color w:val="2D3B45"/>
+          <w:sz w:val="27"/>
+          <w:szCs w:val="27"/>
+        </w:rPr>
+        <w:t xml:space="preserve"> </w:t>
+      </w:r>
+      <w:r>
+        <w:rPr>
+          <w:rFonts w:ascii="Helvetica Neue" w:eastAsia="Times New Roman" w:hAnsi="Helvetica Neue" w:cs="Times New Roman"/>
+          <w:color w:val="2D3B45"/>
+          <w:sz w:val="27"/>
+          <w:szCs w:val="27"/>
+        </w:rPr>
+        <w:t>Heights Computed Per Second’</w:t>
+      </w:r>
+      <w:r>
+        <w:rPr>
+          <w:rFonts w:ascii="Helvetica Neue" w:eastAsia="Times New Roman" w:hAnsi="Helvetica Neue" w:cs="Times New Roman" w:hint="eastAsia"/>
+          <w:color w:val="2D3B45"/>
+          <w:sz w:val="27"/>
+          <w:szCs w:val="27"/>
+        </w:rPr>
+        <w:t xml:space="preserve"> as a unit</w:t>
+      </w:r>
+      <w:r>
+        <w:rPr>
+          <w:rFonts w:ascii="Helvetica Neue" w:eastAsia="Times New Roman" w:hAnsi="Helvetica Neue" w:cs="Times New Roman"/>
+          <w:color w:val="2D3B45"/>
+          <w:sz w:val="27"/>
+          <w:szCs w:val="27"/>
+        </w:rPr>
+        <w:t xml:space="preserve"> and the line indicates the </w:t>
+      </w:r>
+      <w:r>
+        <w:rPr>
+          <w:rFonts w:ascii="Helvetica Neue" w:eastAsia="Times New Roman" w:hAnsi="Helvetica Neue" w:cs="Times New Roman" w:hint="eastAsia"/>
+          <w:color w:val="2D3B45"/>
+          <w:sz w:val="27"/>
+          <w:szCs w:val="27"/>
+        </w:rPr>
+        <w:t>NUMNODES</w:t>
+      </w:r>
+      <w:r>
+        <w:rPr>
+          <w:rFonts w:ascii="Helvetica Neue" w:eastAsia="Times New Roman" w:hAnsi="Helvetica Neue" w:cs="Times New Roman"/>
+          <w:color w:val="2D3B45"/>
+          <w:sz w:val="27"/>
+          <w:szCs w:val="27"/>
+        </w:rPr>
+        <w:t xml:space="preserve">. </w:t>
+      </w:r>
+    </w:p>
+    <w:p>
+      <w:pPr>
+        <w:shd w:val="clear" w:color="auto" w:fill="FFFFFF"/>
+        <w:spacing w:before="100" w:beforeAutospacing="1" w:after="100" w:afterAutospacing="1"/>
+        <w:rPr>
+          <w:rFonts w:ascii="Helvetica Neue" w:eastAsia="Times New Roman" w:hAnsi="Helvetica Neue" w:cs="Times New Roman" w:hint="eastAsia"/>
+          <w:color w:val="2D3B45"/>
+          <w:sz w:val="27"/>
+          <w:szCs w:val="27"/>
+        </w:rPr>
+      </w:pPr>
+      <w:r>
+        <w:rPr>
+          <w:rFonts w:ascii="Helvetica Neue" w:eastAsia="Times New Roman" w:hAnsi="Helvetica Neue" w:cs="Times New Roman" w:hint="eastAsia"/>
+          <w:noProof/>
+          <w:color w:val="2D3B45"/>
+          <w:sz w:val="27"/>
+          <w:szCs w:val="27"/>
+        </w:rPr>
+        <w:drawing>
+          <wp:inline distT="0" distB="0" distL="0" distR="0" wp14:anchorId="687C7EC0" wp14:editId="3592F879">
+            <wp:extent cx="5943600" cy="3246755"/>
+            <wp:effectExtent l="0" t="0" r="0" b="4445"/>
+            <wp:docPr id="8" name="Picture 8"/>
+            <wp:cNvGraphicFramePr>
+              <a:graphicFrameLocks xmlns:a="http://schemas.openxmlformats.org/drawingml/2006/main" noChangeAspect="1"/>
+            </wp:cNvGraphicFramePr>
+            <a:graphic xmlns:a="http://schemas.openxmlformats.org/drawingml/2006/main">
+              <a:graphicData uri="http://schemas.openxmlformats.org/drawingml/2006/picture">
+                <pic:pic xmlns:pic="http://schemas.openxmlformats.org/drawingml/2006/picture">
+                  <pic:nvPicPr>
+                    <pic:cNvPr id="8" name="Screen Shot 2018-04-22 at 9.17.42 PM.png"/>
+                    <pic:cNvPicPr/>
+                  </pic:nvPicPr>
+                  <pic:blipFill>
+                    <a:blip r:embed="rId8">
+                      <a:extLst>
+                        <a:ext uri="{28A0092B-C50C-407E-A947-70E740481C1C}">
+                          <a14:useLocalDpi xmlns:a14="http://schemas.microsoft.com/office/drawing/2010/main" val="0"/>
+                        </a:ext>
+                      </a:extLst>
+                    </a:blip>
+                    <a:stretch>
+                      <a:fillRect/>
+                    </a:stretch>
+                  </pic:blipFill>
+                  <pic:spPr>
+                    <a:xfrm>
+                      <a:off x="0" y="0"/>
+                      <a:ext cx="5943600" cy="3246755"/>
+                    </a:xfrm>
+                    <a:prstGeom prst="rect">
+                      <a:avLst/>
+                    </a:prstGeom>
+                  </pic:spPr>
+                </pic:pic>
+              </a:graphicData>
+            </a:graphic>
+          </wp:inline>
+        </w:drawing>
+      </w:r>
     </w:p>
     <w:p>
       <w:pPr>
@@ -2157,7 +2286,25 @@
           <w:sz w:val="27"/>
           <w:szCs w:val="27"/>
         </w:rPr>
-        <w:t xml:space="preserve">As the number of threads increases, the speed will increase. </w:t>
+        <w:t>As the number of threads increases, the speed will i</w:t>
+      </w:r>
+      <w:bookmarkStart w:id="1" w:name="_GoBack"/>
+      <w:r>
+        <w:rPr>
+          <w:rFonts w:ascii="Helvetica Neue" w:eastAsia="Times New Roman" w:hAnsi="Helvetica Neue" w:cs="Times New Roman"/>
+          <w:sz w:val="27"/>
+          <w:szCs w:val="27"/>
+        </w:rPr>
+        <w:t>n</w:t>
+      </w:r>
+      <w:bookmarkEnd w:id="1"/>
+      <w:r>
+        <w:rPr>
+          <w:rFonts w:ascii="Helvetica Neue" w:eastAsia="Times New Roman" w:hAnsi="Helvetica Neue" w:cs="Times New Roman"/>
+          <w:sz w:val="27"/>
+          <w:szCs w:val="27"/>
+        </w:rPr>
+        <w:t xml:space="preserve">crease. </w:t>
       </w:r>
       <w:r>
         <w:rPr>
@@ -2316,67 +2463,29 @@
         </w:numPr>
         <w:spacing w:before="100" w:beforeAutospacing="1" w:after="100" w:afterAutospacing="1"/>
         <w:rPr>
+          <w:rFonts w:ascii="Helvetica Neue" w:eastAsia="Times New Roman" w:hAnsi="Helvetica Neue" w:cs="Times New Roman"/>
+          <w:color w:val="2D3B45"/>
+          <w:sz w:val="27"/>
+          <w:szCs w:val="27"/>
+        </w:rPr>
+      </w:pPr>
+      <w:r>
+        <w:rPr>
           <w:rFonts w:ascii="Helvetica Neue" w:eastAsia="Times New Roman" w:hAnsi="Helvetica Neue" w:cs="Times New Roman" w:hint="eastAsia"/>
           <w:color w:val="2D3B45"/>
           <w:sz w:val="27"/>
           <w:szCs w:val="27"/>
         </w:rPr>
-      </w:pPr>
-      <w:r>
-        <w:rPr>
-          <w:rFonts w:ascii="Helvetica Neue" w:eastAsia="Times New Roman" w:hAnsi="Helvetica Neue" w:cs="Times New Roman" w:hint="eastAsia"/>
+        <w:t>As</w:t>
+      </w:r>
+      <w:r>
+        <w:rPr>
+          <w:rFonts w:ascii="Helvetica Neue" w:eastAsia="Times New Roman" w:hAnsi="Helvetica Neue" w:cs="Times New Roman"/>
           <w:color w:val="2D3B45"/>
           <w:sz w:val="27"/>
           <w:szCs w:val="27"/>
         </w:rPr>
-        <w:t>As</w:t>
-      </w:r>
-      <w:bookmarkStart w:id="0" w:name="_GoBack"/>
-      <w:bookmarkEnd w:id="0"/>
-      <w:r>
-        <w:rPr>
-          <w:rFonts w:ascii="Helvetica Neue" w:eastAsia="Times New Roman" w:hAnsi="Helvetica Neue" w:cs="Times New Roman"/>
-          <w:color w:val="2D3B45"/>
-          <w:sz w:val="27"/>
-          <w:szCs w:val="27"/>
-        </w:rPr>
-        <w:t xml:space="preserve"> the number of nodes increases, </w:t>
-      </w:r>
-      <w:r>
-        <w:rPr>
-          <w:rFonts w:ascii="Helvetica Neue" w:eastAsia="Times New Roman" w:hAnsi="Helvetica Neue" w:cs="Times New Roman"/>
-          <w:color w:val="2D3B45"/>
-          <w:sz w:val="27"/>
-          <w:szCs w:val="27"/>
-        </w:rPr>
-        <w:t xml:space="preserve">the proportion of overhead in parallel programming is </w:t>
-      </w:r>
-      <w:r>
-        <w:rPr>
-          <w:rFonts w:ascii="Helvetica Neue" w:eastAsia="Times New Roman" w:hAnsi="Helvetica Neue" w:cs="Times New Roman"/>
-          <w:color w:val="2D3B45"/>
-          <w:sz w:val="27"/>
-          <w:szCs w:val="27"/>
-        </w:rPr>
-        <w:t>getting smaller and the speed will be faster</w:t>
-      </w:r>
-      <w:r>
-        <w:rPr>
-          <w:rFonts w:ascii="Helvetica Neue" w:eastAsia="Times New Roman" w:hAnsi="Helvetica Neue" w:cs="Times New Roman"/>
-          <w:color w:val="2D3B45"/>
-          <w:sz w:val="27"/>
-          <w:szCs w:val="27"/>
-        </w:rPr>
-        <w:t>.</w:t>
-      </w:r>
-      <w:r>
-        <w:rPr>
-          <w:rFonts w:ascii="Helvetica Neue" w:eastAsia="Times New Roman" w:hAnsi="Helvetica Neue" w:cs="Times New Roman"/>
-          <w:color w:val="2D3B45"/>
-          <w:sz w:val="27"/>
-          <w:szCs w:val="27"/>
-        </w:rPr>
-        <w:t xml:space="preserve"> But there is still an upper bound of the computing capacity of CPU and the speed will not increase without limit.</w:t>
+        <w:t xml:space="preserve"> the number of nodes increases, the proportion of overhead in parallel programming is getting smaller and the speed will be faster. But there is still an upper bound of the computing capacity of CPU and the speed will not increase without limit.</w:t>
       </w:r>
     </w:p>
     <w:p>
@@ -2407,7 +2516,7 @@
       <w:pPr>
         <w:pStyle w:val="ListParagraph"/>
         <w:rPr>
-          <w:rFonts w:ascii="Helvetica Neue" w:eastAsia="Times New Roman" w:hAnsi="Helvetica Neue" w:cs="Times New Roman" w:hint="eastAsia"/>
+          <w:rFonts w:ascii="Helvetica Neue" w:eastAsia="Times New Roman" w:hAnsi="Helvetica Neue" w:cs="Times New Roman"/>
           <w:sz w:val="27"/>
           <w:szCs w:val="27"/>
         </w:rPr>
@@ -2433,7 +2542,7 @@
       <w:pPr>
         <w:pStyle w:val="ListParagraph"/>
         <w:rPr>
-          <w:rFonts w:ascii="Helvetica Neue" w:eastAsia="Times New Roman" w:hAnsi="Helvetica Neue" w:cs="Times New Roman" w:hint="eastAsia"/>
+          <w:rFonts w:ascii="Helvetica Neue" w:eastAsia="Times New Roman" w:hAnsi="Helvetica Neue" w:cs="Times New Roman"/>
           <w:sz w:val="27"/>
           <w:szCs w:val="27"/>
         </w:rPr>
@@ -2687,7 +2796,7 @@
       <w:pPr>
         <w:pStyle w:val="ListParagraph"/>
         <w:rPr>
-          <w:rFonts w:ascii="Helvetica Neue" w:eastAsia="Times New Roman" w:hAnsi="Helvetica Neue" w:cs="Times New Roman" w:hint="eastAsia"/>
+          <w:rFonts w:ascii="Helvetica Neue" w:eastAsia="Times New Roman" w:hAnsi="Helvetica Neue" w:cs="Times New Roman"/>
           <w:sz w:val="27"/>
           <w:szCs w:val="27"/>
         </w:rPr>
@@ -2721,10 +2830,32 @@
             <w:pPr>
               <w:jc w:val="right"/>
               <w:rPr>
+                <w:rFonts w:ascii="Calibri" w:eastAsia="Times New Roman" w:hAnsi="Calibri" w:cs="Times New Roman"/>
+                <w:color w:val="000000"/>
+              </w:rPr>
+            </w:pPr>
+          </w:p>
+        </w:tc>
+        <w:tc>
+          <w:tcPr>
+            <w:tcW w:w="1493" w:type="dxa"/>
+            <w:noWrap/>
+          </w:tcPr>
+          <w:p>
+            <w:pPr>
+              <w:jc w:val="right"/>
+              <w:rPr>
+                <w:rFonts w:ascii="Calibri" w:eastAsia="Times New Roman" w:hAnsi="Calibri" w:cs="Times New Roman"/>
+                <w:color w:val="000000"/>
+              </w:rPr>
+            </w:pPr>
+            <w:r>
+              <w:rPr>
                 <w:rFonts w:ascii="Calibri" w:eastAsia="Times New Roman" w:hAnsi="Calibri" w:cs="Times New Roman" w:hint="eastAsia"/>
                 <w:color w:val="000000"/>
               </w:rPr>
-            </w:pPr>
+              <w:t>200</w:t>
+            </w:r>
           </w:p>
         </w:tc>
         <w:tc>
@@ -2736,16 +2867,38 @@
             <w:pPr>
               <w:jc w:val="right"/>
               <w:rPr>
+                <w:rFonts w:ascii="Calibri" w:eastAsia="Times New Roman" w:hAnsi="Calibri" w:cs="Times New Roman"/>
+                <w:color w:val="000000"/>
+              </w:rPr>
+            </w:pPr>
+            <w:r>
+              <w:rPr>
                 <w:rFonts w:ascii="Calibri" w:eastAsia="Times New Roman" w:hAnsi="Calibri" w:cs="Times New Roman" w:hint="eastAsia"/>
                 <w:color w:val="000000"/>
               </w:rPr>
+              <w:t>400</w:t>
+            </w:r>
+          </w:p>
+        </w:tc>
+        <w:tc>
+          <w:tcPr>
+            <w:tcW w:w="1493" w:type="dxa"/>
+            <w:noWrap/>
+          </w:tcPr>
+          <w:p>
+            <w:pPr>
+              <w:jc w:val="right"/>
+              <w:rPr>
+                <w:rFonts w:ascii="Calibri" w:eastAsia="Times New Roman" w:hAnsi="Calibri" w:cs="Times New Roman"/>
+                <w:color w:val="000000"/>
+              </w:rPr>
             </w:pPr>
             <w:r>
               <w:rPr>
                 <w:rFonts w:ascii="Calibri" w:eastAsia="Times New Roman" w:hAnsi="Calibri" w:cs="Times New Roman" w:hint="eastAsia"/>
                 <w:color w:val="000000"/>
               </w:rPr>
-              <w:t>200</w:t>
+              <w:t>600</w:t>
             </w:r>
           </w:p>
         </w:tc>
@@ -2758,16 +2911,38 @@
             <w:pPr>
               <w:jc w:val="right"/>
               <w:rPr>
+                <w:rFonts w:ascii="Calibri" w:eastAsia="Times New Roman" w:hAnsi="Calibri" w:cs="Times New Roman"/>
+                <w:color w:val="000000"/>
+              </w:rPr>
+            </w:pPr>
+            <w:r>
+              <w:rPr>
                 <w:rFonts w:ascii="Calibri" w:eastAsia="Times New Roman" w:hAnsi="Calibri" w:cs="Times New Roman" w:hint="eastAsia"/>
                 <w:color w:val="000000"/>
               </w:rPr>
+              <w:t>800</w:t>
+            </w:r>
+          </w:p>
+        </w:tc>
+        <w:tc>
+          <w:tcPr>
+            <w:tcW w:w="1493" w:type="dxa"/>
+            <w:noWrap/>
+          </w:tcPr>
+          <w:p>
+            <w:pPr>
+              <w:jc w:val="right"/>
+              <w:rPr>
+                <w:rFonts w:ascii="Calibri" w:eastAsia="Times New Roman" w:hAnsi="Calibri" w:cs="Times New Roman"/>
+                <w:color w:val="000000"/>
+              </w:rPr>
             </w:pPr>
             <w:r>
               <w:rPr>
                 <w:rFonts w:ascii="Calibri" w:eastAsia="Times New Roman" w:hAnsi="Calibri" w:cs="Times New Roman" w:hint="eastAsia"/>
                 <w:color w:val="000000"/>
               </w:rPr>
-              <w:t>400</w:t>
+              <w:t>1000</w:t>
             </w:r>
           </w:p>
         </w:tc>
@@ -2780,73 +2955,7 @@
             <w:pPr>
               <w:jc w:val="right"/>
               <w:rPr>
-                <w:rFonts w:ascii="Calibri" w:eastAsia="Times New Roman" w:hAnsi="Calibri" w:cs="Times New Roman" w:hint="eastAsia"/>
-                <w:color w:val="000000"/>
-              </w:rPr>
-            </w:pPr>
-            <w:r>
-              <w:rPr>
-                <w:rFonts w:ascii="Calibri" w:eastAsia="Times New Roman" w:hAnsi="Calibri" w:cs="Times New Roman" w:hint="eastAsia"/>
-                <w:color w:val="000000"/>
-              </w:rPr>
-              <w:t>600</w:t>
-            </w:r>
-          </w:p>
-        </w:tc>
-        <w:tc>
-          <w:tcPr>
-            <w:tcW w:w="1493" w:type="dxa"/>
-            <w:noWrap/>
-          </w:tcPr>
-          <w:p>
-            <w:pPr>
-              <w:jc w:val="right"/>
-              <w:rPr>
-                <w:rFonts w:ascii="Calibri" w:eastAsia="Times New Roman" w:hAnsi="Calibri" w:cs="Times New Roman" w:hint="eastAsia"/>
-                <w:color w:val="000000"/>
-              </w:rPr>
-            </w:pPr>
-            <w:r>
-              <w:rPr>
-                <w:rFonts w:ascii="Calibri" w:eastAsia="Times New Roman" w:hAnsi="Calibri" w:cs="Times New Roman" w:hint="eastAsia"/>
-                <w:color w:val="000000"/>
-              </w:rPr>
-              <w:t>800</w:t>
-            </w:r>
-          </w:p>
-        </w:tc>
-        <w:tc>
-          <w:tcPr>
-            <w:tcW w:w="1493" w:type="dxa"/>
-            <w:noWrap/>
-          </w:tcPr>
-          <w:p>
-            <w:pPr>
-              <w:jc w:val="right"/>
-              <w:rPr>
-                <w:rFonts w:ascii="Calibri" w:eastAsia="Times New Roman" w:hAnsi="Calibri" w:cs="Times New Roman" w:hint="eastAsia"/>
-                <w:color w:val="000000"/>
-              </w:rPr>
-            </w:pPr>
-            <w:r>
-              <w:rPr>
-                <w:rFonts w:ascii="Calibri" w:eastAsia="Times New Roman" w:hAnsi="Calibri" w:cs="Times New Roman" w:hint="eastAsia"/>
-                <w:color w:val="000000"/>
-              </w:rPr>
-              <w:t>1000</w:t>
-            </w:r>
-          </w:p>
-        </w:tc>
-        <w:tc>
-          <w:tcPr>
-            <w:tcW w:w="1493" w:type="dxa"/>
-            <w:noWrap/>
-          </w:tcPr>
-          <w:p>
-            <w:pPr>
-              <w:jc w:val="right"/>
-              <w:rPr>
-                <w:rFonts w:ascii="Calibri" w:eastAsia="Times New Roman" w:hAnsi="Calibri" w:cs="Times New Roman" w:hint="eastAsia"/>
+                <w:rFonts w:ascii="Calibri" w:eastAsia="Times New Roman" w:hAnsi="Calibri" w:cs="Times New Roman"/>
                 <w:color w:val="000000"/>
               </w:rPr>
             </w:pPr>
@@ -2872,7 +2981,7 @@
             <w:pPr>
               <w:jc w:val="right"/>
               <w:rPr>
-                <w:rFonts w:ascii="Calibri" w:eastAsia="Times New Roman" w:hAnsi="Calibri" w:cs="Times New Roman" w:hint="eastAsia"/>
+                <w:rFonts w:ascii="Calibri" w:eastAsia="Times New Roman" w:hAnsi="Calibri" w:cs="Times New Roman"/>
                 <w:color w:val="000000"/>
               </w:rPr>
             </w:pPr>
@@ -3036,7 +3145,7 @@
             <w:pPr>
               <w:jc w:val="right"/>
               <w:rPr>
-                <w:rFonts w:ascii="Calibri" w:eastAsia="Times New Roman" w:hAnsi="Calibri" w:cs="Times New Roman" w:hint="eastAsia"/>
+                <w:rFonts w:ascii="Calibri" w:eastAsia="Times New Roman" w:hAnsi="Calibri" w:cs="Times New Roman"/>
                 <w:color w:val="000000"/>
               </w:rPr>
             </w:pPr>
@@ -3200,7 +3309,7 @@
             <w:pPr>
               <w:jc w:val="right"/>
               <w:rPr>
-                <w:rFonts w:ascii="Calibri" w:eastAsia="Times New Roman" w:hAnsi="Calibri" w:cs="Times New Roman" w:hint="eastAsia"/>
+                <w:rFonts w:ascii="Calibri" w:eastAsia="Times New Roman" w:hAnsi="Calibri" w:cs="Times New Roman"/>
                 <w:color w:val="000000"/>
               </w:rPr>
             </w:pPr>
@@ -3364,7 +3473,7 @@
             <w:pPr>
               <w:jc w:val="right"/>
               <w:rPr>
-                <w:rFonts w:ascii="Calibri" w:eastAsia="Times New Roman" w:hAnsi="Calibri" w:cs="Times New Roman" w:hint="eastAsia"/>
+                <w:rFonts w:ascii="Calibri" w:eastAsia="Times New Roman" w:hAnsi="Calibri" w:cs="Times New Roman"/>
                 <w:color w:val="000000"/>
               </w:rPr>
             </w:pPr>
@@ -3515,15 +3624,15 @@
             <w:pPr>
               <w:jc w:val="right"/>
               <w:rPr>
+                <w:rFonts w:ascii="Calibri" w:eastAsia="Times New Roman" w:hAnsi="Calibri" w:cs="Times New Roman"/>
+                <w:color w:val="000000"/>
+              </w:rPr>
+            </w:pPr>
+            <w:r>
+              <w:rPr>
                 <w:rFonts w:ascii="Calibri" w:eastAsia="Times New Roman" w:hAnsi="Calibri" w:cs="Times New Roman" w:hint="eastAsia"/>
                 <w:color w:val="000000"/>
               </w:rPr>
-            </w:pPr>
-            <w:r>
-              <w:rPr>
-                <w:rFonts w:ascii="Calibri" w:eastAsia="Times New Roman" w:hAnsi="Calibri" w:cs="Times New Roman" w:hint="eastAsia"/>
-                <w:color w:val="000000"/>
-              </w:rPr>
               <w:t>NUMT=2</w:t>
             </w:r>
           </w:p>
@@ -3537,7 +3646,7 @@
             <w:pPr>
               <w:jc w:val="right"/>
               <w:rPr>
-                <w:rFonts w:ascii="Calibri" w:eastAsia="Times New Roman" w:hAnsi="Calibri" w:cs="Times New Roman" w:hint="eastAsia"/>
+                <w:rFonts w:ascii="Calibri" w:eastAsia="Times New Roman" w:hAnsi="Calibri" w:cs="Times New Roman"/>
                 <w:color w:val="000000"/>
               </w:rPr>
             </w:pPr>
@@ -3559,7 +3668,7 @@
             <w:pPr>
               <w:jc w:val="right"/>
               <w:rPr>
-                <w:rFonts w:ascii="Calibri" w:eastAsia="Times New Roman" w:hAnsi="Calibri" w:cs="Times New Roman" w:hint="eastAsia"/>
+                <w:rFonts w:ascii="Calibri" w:eastAsia="Times New Roman" w:hAnsi="Calibri" w:cs="Times New Roman"/>
                 <w:color w:val="000000"/>
               </w:rPr>
             </w:pPr>
@@ -3581,7 +3690,7 @@
             <w:pPr>
               <w:jc w:val="right"/>
               <w:rPr>
-                <w:rFonts w:ascii="Calibri" w:eastAsia="Times New Roman" w:hAnsi="Calibri" w:cs="Times New Roman" w:hint="eastAsia"/>
+                <w:rFonts w:ascii="Calibri" w:eastAsia="Times New Roman" w:hAnsi="Calibri" w:cs="Times New Roman"/>
                 <w:color w:val="000000"/>
               </w:rPr>
             </w:pPr>
@@ -3603,7 +3712,7 @@
             <w:pPr>
               <w:jc w:val="right"/>
               <w:rPr>
-                <w:rFonts w:ascii="Calibri" w:eastAsia="Times New Roman" w:hAnsi="Calibri" w:cs="Times New Roman" w:hint="eastAsia"/>
+                <w:rFonts w:ascii="Calibri" w:eastAsia="Times New Roman" w:hAnsi="Calibri" w:cs="Times New Roman"/>
                 <w:color w:val="000000"/>
               </w:rPr>
             </w:pPr>
@@ -3625,7 +3734,7 @@
             <w:pPr>
               <w:jc w:val="right"/>
               <w:rPr>
-                <w:rFonts w:ascii="Calibri" w:eastAsia="Times New Roman" w:hAnsi="Calibri" w:cs="Times New Roman" w:hint="eastAsia"/>
+                <w:rFonts w:ascii="Calibri" w:eastAsia="Times New Roman" w:hAnsi="Calibri" w:cs="Times New Roman"/>
                 <w:color w:val="000000"/>
               </w:rPr>
             </w:pPr>
@@ -3647,7 +3756,7 @@
             <w:pPr>
               <w:jc w:val="right"/>
               <w:rPr>
-                <w:rFonts w:ascii="Calibri" w:eastAsia="Times New Roman" w:hAnsi="Calibri" w:cs="Times New Roman" w:hint="eastAsia"/>
+                <w:rFonts w:ascii="Calibri" w:eastAsia="Times New Roman" w:hAnsi="Calibri" w:cs="Times New Roman"/>
                 <w:color w:val="000000"/>
               </w:rPr>
             </w:pPr>
@@ -3673,7 +3782,7 @@
             <w:pPr>
               <w:jc w:val="right"/>
               <w:rPr>
-                <w:rFonts w:ascii="Calibri" w:eastAsia="Times New Roman" w:hAnsi="Calibri" w:cs="Times New Roman" w:hint="eastAsia"/>
+                <w:rFonts w:ascii="Calibri" w:eastAsia="Times New Roman" w:hAnsi="Calibri" w:cs="Times New Roman"/>
                 <w:color w:val="000000"/>
               </w:rPr>
             </w:pPr>
@@ -3831,7 +3940,7 @@
             <w:pPr>
               <w:jc w:val="right"/>
               <w:rPr>
-                <w:rFonts w:ascii="Calibri" w:eastAsia="Times New Roman" w:hAnsi="Calibri" w:cs="Times New Roman" w:hint="eastAsia"/>
+                <w:rFonts w:ascii="Calibri" w:eastAsia="Times New Roman" w:hAnsi="Calibri" w:cs="Times New Roman"/>
                 <w:color w:val="000000"/>
               </w:rPr>
             </w:pPr>
@@ -3982,7 +4091,7 @@
       <w:pPr>
         <w:pStyle w:val="ListParagraph"/>
         <w:rPr>
-          <w:rFonts w:ascii="Helvetica Neue" w:eastAsia="Times New Roman" w:hAnsi="Helvetica Neue" w:cs="Times New Roman" w:hint="eastAsia"/>
+          <w:rFonts w:ascii="Helvetica Neue" w:eastAsia="Times New Roman" w:hAnsi="Helvetica Neue" w:cs="Times New Roman"/>
           <w:sz w:val="27"/>
           <w:szCs w:val="27"/>
         </w:rPr>
@@ -3992,7 +4101,7 @@
       <w:pPr>
         <w:pStyle w:val="ListParagraph"/>
         <w:rPr>
-          <w:rFonts w:ascii="Helvetica Neue" w:eastAsia="Times New Roman" w:hAnsi="Helvetica Neue" w:cs="Times New Roman" w:hint="eastAsia"/>
+          <w:rFonts w:ascii="Helvetica Neue" w:eastAsia="Times New Roman" w:hAnsi="Helvetica Neue" w:cs="Times New Roman"/>
           <w:sz w:val="27"/>
           <w:szCs w:val="27"/>
         </w:rPr>
@@ -4010,7 +4119,7 @@
       <w:pPr>
         <w:pStyle w:val="ListParagraph"/>
         <w:rPr>
-          <w:rFonts w:ascii="Helvetica Neue" w:eastAsia="Times New Roman" w:hAnsi="Helvetica Neue" w:cs="Times New Roman" w:hint="eastAsia"/>
+          <w:rFonts w:ascii="Helvetica Neue" w:eastAsia="Times New Roman" w:hAnsi="Helvetica Neue" w:cs="Times New Roman"/>
           <w:sz w:val="27"/>
           <w:szCs w:val="27"/>
         </w:rPr>
@@ -4024,7 +4133,7 @@
           <w:numId w:val="1"/>
         </w:numPr>
         <w:rPr>
-          <w:rFonts w:ascii="Helvetica Neue" w:eastAsia="Times New Roman" w:hAnsi="Helvetica Neue" w:cs="Times New Roman" w:hint="eastAsia"/>
+          <w:rFonts w:ascii="Helvetica Neue" w:eastAsia="Times New Roman" w:hAnsi="Helvetica Neue" w:cs="Times New Roman"/>
           <w:sz w:val="27"/>
           <w:szCs w:val="27"/>
         </w:rPr>
@@ -4042,7 +4151,7 @@
       <w:pPr>
         <w:ind w:left="720"/>
         <w:rPr>
-          <w:rFonts w:ascii="Helvetica Neue" w:eastAsia="Times New Roman" w:hAnsi="Helvetica Neue" w:cs="Times New Roman" w:hint="eastAsia"/>
+          <w:rFonts w:ascii="Helvetica Neue" w:eastAsia="Times New Roman" w:hAnsi="Helvetica Neue" w:cs="Times New Roman"/>
           <w:sz w:val="27"/>
           <w:szCs w:val="27"/>
         </w:rPr>
@@ -4060,7 +4169,7 @@
       <w:pPr>
         <w:ind w:left="720"/>
         <w:rPr>
-          <w:rFonts w:ascii="Helvetica Neue" w:eastAsia="Times New Roman" w:hAnsi="Helvetica Neue" w:cs="Times New Roman" w:hint="eastAsia"/>
+          <w:rFonts w:ascii="Helvetica Neue" w:eastAsia="Times New Roman" w:hAnsi="Helvetica Neue" w:cs="Times New Roman"/>
           <w:sz w:val="27"/>
           <w:szCs w:val="27"/>
         </w:rPr>
@@ -4179,7 +4288,7 @@
     <w:p>
       <w:pPr>
         <w:rPr>
-          <w:rFonts w:ascii="Helvetica Neue" w:eastAsia="Times New Roman" w:hAnsi="Helvetica Neue" w:cs="Times New Roman" w:hint="eastAsia"/>
+          <w:rFonts w:ascii="Helvetica Neue" w:eastAsia="Times New Roman" w:hAnsi="Helvetica Neue" w:cs="Times New Roman"/>
           <w:sz w:val="27"/>
           <w:szCs w:val="27"/>
         </w:rPr>
@@ -4195,7 +4304,7 @@
       </w:r>
     </w:p>
     <w:sectPr>
-      <w:headerReference w:type="default" r:id="rId6"/>
+      <w:headerReference w:type="default" r:id="rId9"/>
       <w:pgSz w:w="12240" w:h="15840"/>
       <w:pgMar w:top="1440" w:right="1440" w:bottom="1440" w:left="1440" w:header="720" w:footer="720" w:gutter="0"/>
       <w:cols w:space="720"/>
@@ -4203,6 +4312,44 @@
     </w:sectPr>
   </w:body>
 </w:document>
+</file>
+
+<file path=word/endnotes.xml><?xml version="1.0" encoding="utf-8"?>
+<w:endnotes xmlns:wpc="http://schemas.microsoft.com/office/word/2010/wordprocessingCanvas" xmlns:mo="http://schemas.microsoft.com/office/mac/office/2008/main" xmlns:mc="http://schemas.openxmlformats.org/markup-compatibility/2006" xmlns:mv="urn:schemas-microsoft-com:mac:vml" xmlns:o="urn:schemas-microsoft-com:office:office" xmlns:r="http://schemas.openxmlformats.org/officeDocument/2006/relationships" xmlns:m="http://schemas.openxmlformats.org/officeDocument/2006/math" xmlns:v="urn:schemas-microsoft-com:vml" xmlns:wp14="http://schemas.microsoft.com/office/word/2010/wordprocessingDrawing" xmlns:wp="http://schemas.openxmlformats.org/drawingml/2006/wordprocessingDrawing" xmlns:w10="urn:schemas-microsoft-com:office:word" xmlns:w="http://schemas.openxmlformats.org/wordprocessingml/2006/main" xmlns:w14="http://schemas.microsoft.com/office/word/2010/wordml" xmlns:w15="http://schemas.microsoft.com/office/word/2012/wordml" xmlns:wpg="http://schemas.microsoft.com/office/word/2010/wordprocessingGroup" xmlns:wpi="http://schemas.microsoft.com/office/word/2010/wordprocessingInk" xmlns:wne="http://schemas.microsoft.com/office/word/2006/wordml" xmlns:wps="http://schemas.microsoft.com/office/word/2010/wordprocessingShape" mc:Ignorable="w14 w15 wp14">
+  <w:endnote w:type="separator" w:id="-1">
+    <w:p>
+      <w:r>
+        <w:separator/>
+      </w:r>
+    </w:p>
+  </w:endnote>
+  <w:endnote w:type="continuationSeparator" w:id="0">
+    <w:p>
+      <w:r>
+        <w:continuationSeparator/>
+      </w:r>
+    </w:p>
+  </w:endnote>
+</w:endnotes>
+</file>
+
+<file path=word/footnotes.xml><?xml version="1.0" encoding="utf-8"?>
+<w:footnotes xmlns:wpc="http://schemas.microsoft.com/office/word/2010/wordprocessingCanvas" xmlns:mo="http://schemas.microsoft.com/office/mac/office/2008/main" xmlns:mc="http://schemas.openxmlformats.org/markup-compatibility/2006" xmlns:mv="urn:schemas-microsoft-com:mac:vml" xmlns:o="urn:schemas-microsoft-com:office:office" xmlns:r="http://schemas.openxmlformats.org/officeDocument/2006/relationships" xmlns:m="http://schemas.openxmlformats.org/officeDocument/2006/math" xmlns:v="urn:schemas-microsoft-com:vml" xmlns:wp14="http://schemas.microsoft.com/office/word/2010/wordprocessingDrawing" xmlns:wp="http://schemas.openxmlformats.org/drawingml/2006/wordprocessingDrawing" xmlns:w10="urn:schemas-microsoft-com:office:word" xmlns:w="http://schemas.openxmlformats.org/wordprocessingml/2006/main" xmlns:w14="http://schemas.microsoft.com/office/word/2010/wordml" xmlns:w15="http://schemas.microsoft.com/office/word/2012/wordml" xmlns:wpg="http://schemas.microsoft.com/office/word/2010/wordprocessingGroup" xmlns:wpi="http://schemas.microsoft.com/office/word/2010/wordprocessingInk" xmlns:wne="http://schemas.microsoft.com/office/word/2006/wordml" xmlns:wps="http://schemas.microsoft.com/office/word/2010/wordprocessingShape" mc:Ignorable="w14 w15 wp14">
+  <w:footnote w:type="separator" w:id="-1">
+    <w:p>
+      <w:r>
+        <w:separator/>
+      </w:r>
+    </w:p>
+  </w:footnote>
+  <w:footnote w:type="continuationSeparator" w:id="0">
+    <w:p>
+      <w:r>
+        <w:continuationSeparator/>
+      </w:r>
+    </w:p>
+  </w:footnote>
+</w:footnotes>
 </file>
 
 <file path=word/header1.xml><?xml version="1.0" encoding="utf-8"?>
@@ -4214,12 +4361,21 @@
         <w:color w:val="595959" w:themeColor="text1" w:themeTint="A6"/>
       </w:rPr>
     </w:pPr>
+    <w:proofErr w:type="spellStart"/>
     <w:r>
       <w:rPr>
         <w:rFonts w:hint="eastAsia"/>
         <w:color w:val="595959" w:themeColor="text1" w:themeTint="A6"/>
       </w:rPr>
-      <w:t>Deqing Qu</w:t>
+      <w:t>Deqing</w:t>
+    </w:r>
+    <w:proofErr w:type="spellEnd"/>
+    <w:r>
+      <w:rPr>
+        <w:rFonts w:hint="eastAsia"/>
+        <w:color w:val="595959" w:themeColor="text1" w:themeTint="A6"/>
+      </w:rPr>
+      <w:t xml:space="preserve"> Qu</w:t>
     </w:r>
   </w:p>
   <w:p>
@@ -5934,11 +6090,11 @@
         </c:dLbls>
         <c:marker val="1"/>
         <c:smooth val="0"/>
-        <c:axId val="-747932112"/>
-        <c:axId val="-752174672"/>
+        <c:axId val="1128493712"/>
+        <c:axId val="1130189856"/>
       </c:lineChart>
       <c:catAx>
-        <c:axId val="-747932112"/>
+        <c:axId val="1128493712"/>
         <c:scaling>
           <c:orientation val="minMax"/>
         </c:scaling>
@@ -6051,7 +6207,7 @@
             <a:endParaRPr lang="en-US"/>
           </a:p>
         </c:txPr>
-        <c:crossAx val="-752174672"/>
+        <c:crossAx val="1130189856"/>
         <c:crosses val="autoZero"/>
         <c:auto val="1"/>
         <c:lblAlgn val="ctr"/>
@@ -6059,7 +6215,7 @@
         <c:noMultiLvlLbl val="0"/>
       </c:catAx>
       <c:valAx>
-        <c:axId val="-752174672"/>
+        <c:axId val="1130189856"/>
         <c:scaling>
           <c:orientation val="minMax"/>
         </c:scaling>
@@ -6159,7 +6315,7 @@
             <a:endParaRPr lang="en-US"/>
           </a:p>
         </c:txPr>
-        <c:crossAx val="-747932112"/>
+        <c:crossAx val="1128493712"/>
         <c:crosses val="autoZero"/>
         <c:crossBetween val="between"/>
       </c:valAx>

</xml_diff>